<commit_message>
naa ko gi-update sa objective of the study
</commit_message>
<xml_diff>
--- a/Objectives of the Study.docx
+++ b/Objectives of the Study.docx
@@ -180,6 +180,27 @@
           <w:rFonts w:ascii="Times New Roman" w:hAnsi="Times New Roman" w:cs="Times New Roman"/>
           <w:sz w:val="24"/>
         </w:rPr>
+        <w:t>To provide a solution or strategic marketing system of any start-up ideas facing difficulties in introducing their system to the electronic market because of many existing systems online.</w:t>
+      </w:r>
+    </w:p>
+    <w:p>
+      <w:pPr>
+        <w:pStyle w:val="ListParagraph"/>
+        <w:numPr>
+          <w:ilvl w:val="0"/>
+          <w:numId w:val="4"/>
+        </w:numPr>
+        <w:spacing w:after="200" w:line="360" w:lineRule="auto"/>
+        <w:rPr>
+          <w:rFonts w:ascii="Times New Roman" w:hAnsi="Times New Roman" w:cs="Times New Roman"/>
+          <w:sz w:val="24"/>
+        </w:rPr>
+      </w:pPr>
+      <w:r>
+        <w:rPr>
+          <w:rFonts w:ascii="Times New Roman" w:hAnsi="Times New Roman" w:cs="Times New Roman"/>
+          <w:sz w:val="24"/>
+        </w:rPr>
         <w:t xml:space="preserve">To provide post </w:t>
       </w:r>
       <w:r>
@@ -226,7 +247,6 @@
           <w:sz w:val="24"/>
         </w:rPr>
       </w:pPr>
-      <w:proofErr w:type="spellStart"/>
       <w:r>
         <w:rPr>
           <w:rFonts w:ascii="Times New Roman" w:hAnsi="Times New Roman" w:cs="Times New Roman"/>
@@ -234,7 +254,6 @@
         </w:rPr>
         <w:t>Ideators</w:t>
       </w:r>
-      <w:proofErr w:type="spellEnd"/>
       <w:r>
         <w:rPr>
           <w:rFonts w:ascii="Times New Roman" w:hAnsi="Times New Roman" w:cs="Times New Roman"/>
@@ -747,7 +766,6 @@
           <w:sz w:val="24"/>
         </w:rPr>
       </w:pPr>
-      <w:proofErr w:type="spellStart"/>
       <w:r>
         <w:rPr>
           <w:rFonts w:ascii="Times New Roman" w:hAnsi="Times New Roman" w:cs="Times New Roman"/>
@@ -755,7 +773,6 @@
         </w:rPr>
         <w:t>Facebook</w:t>
       </w:r>
-      <w:proofErr w:type="spellEnd"/>
     </w:p>
     <w:p>
       <w:pPr>
@@ -817,6 +834,7 @@
           <w:rFonts w:ascii="Times New Roman" w:hAnsi="Times New Roman" w:cs="Times New Roman"/>
           <w:sz w:val="24"/>
         </w:rPr>
+        <w:lastRenderedPageBreak/>
         <w:t>To recognize top</w:t>
       </w:r>
       <w:r>
@@ -852,23 +870,7 @@
           <w:rFonts w:ascii="Times New Roman" w:hAnsi="Times New Roman" w:cs="Times New Roman"/>
           <w:sz w:val="24"/>
         </w:rPr>
-        <w:t xml:space="preserve"> </w:t>
-      </w:r>
-      <w:proofErr w:type="spellStart"/>
-      <w:r>
-        <w:rPr>
-          <w:rFonts w:ascii="Times New Roman" w:hAnsi="Times New Roman" w:cs="Times New Roman"/>
-          <w:sz w:val="24"/>
-        </w:rPr>
-        <w:t>ideators</w:t>
-      </w:r>
-      <w:proofErr w:type="spellEnd"/>
-      <w:r>
-        <w:rPr>
-          <w:rFonts w:ascii="Times New Roman" w:hAnsi="Times New Roman" w:cs="Times New Roman"/>
-          <w:sz w:val="24"/>
-        </w:rPr>
-        <w:t>.</w:t>
+        <w:t xml:space="preserve"> ideators.</w:t>
       </w:r>
     </w:p>
     <w:p>
@@ -938,7 +940,6 @@
           <w:rFonts w:ascii="Times New Roman" w:hAnsi="Times New Roman" w:cs="Times New Roman"/>
           <w:sz w:val="24"/>
         </w:rPr>
-        <w:lastRenderedPageBreak/>
         <w:t>To provide a</w:t>
       </w:r>
       <w:r>
@@ -2280,7 +2281,7 @@
   <a:extraClrSchemeLst/>
   <a:extLst>
     <a:ext uri="{05A4C25C-085E-4340-85A3-A5531E510DB2}">
-      <thm15:themeFamily xmlns="" xmlns:thm15="http://schemas.microsoft.com/office/thememl/2012/main" name="Office Theme" id="{62F939B6-93AF-4DB8-9C6B-D6C7DFDC589F}" vid="{4A3C46E8-61CC-4603-A589-7422A47A8E4A}"/>
+      <thm15:themeFamily xmlns:thm15="http://schemas.microsoft.com/office/thememl/2012/main" xmlns="" name="Office Theme" id="{62F939B6-93AF-4DB8-9C6B-D6C7DFDC589F}" vid="{4A3C46E8-61CC-4603-A589-7422A47A8E4A}"/>
     </a:ext>
   </a:extLst>
 </a:theme>

</xml_diff>